<commit_message>
Projects in the page
</commit_message>
<xml_diff>
--- a/src/resources/projects/Projects.docx
+++ b/src/resources/projects/Projects.docx
@@ -1647,10 +1647,12 @@
       </w:pPr>
       <w:bookmarkStart w:id="2" w:name="_Toc67557792"/>
       <w:bookmarkStart w:id="3" w:name="_Toc67552445"/>
+      <w:proofErr w:type="spellStart"/>
       <w:r>
         <w:t>MatchEat</w:t>
       </w:r>
       <w:bookmarkEnd w:id="2"/>
+      <w:proofErr w:type="spellEnd"/>
     </w:p>
     <w:p>
       <w:pPr>
@@ -1675,7 +1677,15 @@
     </w:p>
     <w:p>
       <w:r>
-        <w:t>Having trouble choosing a restaurant with your friends or your significant other? Use MatchEat to find the restaurant around you that the group likes the most.</w:t>
+        <w:t xml:space="preserve">Having trouble choosing a restaurant with your friends or your significant other? Use </w:t>
+      </w:r>
+      <w:proofErr w:type="spellStart"/>
+      <w:r>
+        <w:t>MatchEat</w:t>
+      </w:r>
+      <w:proofErr w:type="spellEnd"/>
+      <w:r>
+        <w:t xml:space="preserve"> to find the restaurant around you that the group likes the most.</w:t>
       </w:r>
     </w:p>
     <w:p>
@@ -1708,9 +1718,11 @@
       </w:pPr>
       <w:bookmarkStart w:id="4" w:name="_Toc67552446"/>
       <w:bookmarkEnd w:id="3"/>
+      <w:proofErr w:type="spellStart"/>
       <w:r>
         <w:t>MatchEat</w:t>
       </w:r>
+      <w:proofErr w:type="spellEnd"/>
       <w:r>
         <w:t xml:space="preserve"> is a </w:t>
       </w:r>
@@ -1823,10 +1835,7 @@
         <w:t xml:space="preserve"> is a </w:t>
       </w:r>
       <w:r>
-        <w:t>tool</w:t>
-      </w:r>
-      <w:r>
-        <w:t xml:space="preserve"> </w:t>
+        <w:t xml:space="preserve">tool </w:t>
       </w:r>
       <w:r>
         <w:t xml:space="preserve">made with </w:t>
@@ -1876,10 +1885,7 @@
     </w:p>
     <w:p>
       <w:r>
-        <w:t>A minimal and traditional client for Spotify</w:t>
-      </w:r>
-      <w:r>
-        <w:t>.</w:t>
+        <w:t>A minimal and traditional client for Spotify.</w:t>
       </w:r>
     </w:p>
     <w:p>
@@ -1954,12 +1960,14 @@
         <w:pStyle w:val="Ttulo2"/>
       </w:pPr>
       <w:bookmarkStart w:id="8" w:name="_Toc67557795"/>
+      <w:proofErr w:type="spellStart"/>
       <w:r>
         <w:lastRenderedPageBreak/>
         <w:t>Reddon</w:t>
       </w:r>
       <w:bookmarkEnd w:id="7"/>
       <w:bookmarkEnd w:id="8"/>
+      <w:proofErr w:type="spellEnd"/>
     </w:p>
     <w:p>
       <w:pPr>
@@ -1989,9 +1997,11 @@
       </w:r>
     </w:p>
     <w:p>
+      <w:proofErr w:type="spellStart"/>
       <w:r>
         <w:t>Reddon</w:t>
       </w:r>
+      <w:proofErr w:type="spellEnd"/>
       <w:r>
         <w:t xml:space="preserve"> is an app that connect</w:t>
       </w:r>
@@ -2031,9 +2041,11 @@
           <w:color w:val="2E74B5" w:themeColor="accent1" w:themeShade="BF"/>
         </w:rPr>
       </w:pPr>
+      <w:proofErr w:type="spellStart"/>
       <w:r>
         <w:t>Reddon</w:t>
       </w:r>
+      <w:proofErr w:type="spellEnd"/>
       <w:r>
         <w:t xml:space="preserve"> is a </w:t>
       </w:r>
@@ -2109,13 +2121,7 @@
         <w:t xml:space="preserve"> is a </w:t>
       </w:r>
       <w:r>
-        <w:t>webpage</w:t>
-      </w:r>
-      <w:r>
-        <w:t xml:space="preserve"> </w:t>
-      </w:r>
-      <w:r>
-        <w:t>build using</w:t>
+        <w:t>webpage build using</w:t>
       </w:r>
       <w:r>
         <w:t xml:space="preserve"> </w:t>
@@ -2163,10 +2169,10 @@
       <w:pPr>
         <w:pStyle w:val="Ttulo2"/>
       </w:pPr>
-      <w:bookmarkStart w:id="12" w:name="_Toc67552449"/>
-      <w:bookmarkStart w:id="13" w:name="_Toc67557798"/>
-      <w:r>
-        <w:t>NeoWar</w:t>
+      <w:bookmarkStart w:id="12" w:name="_Toc67552450"/>
+      <w:bookmarkStart w:id="13" w:name="_Toc67557799"/>
+      <w:r>
+        <w:t>Cubic3D</w:t>
       </w:r>
       <w:bookmarkEnd w:id="12"/>
       <w:bookmarkEnd w:id="13"/>
@@ -2181,7 +2187,18 @@
     </w:p>
     <w:p>
       <w:r>
-        <w:t>Avoid the endless stream of neon enemies coming at you!</w:t>
+        <w:t>S</w:t>
+      </w:r>
+      <w:r>
+        <w:t xml:space="preserve">tack and puzzle the 3D </w:t>
+      </w:r>
+      <w:proofErr w:type="spellStart"/>
+      <w:r>
+        <w:t>tetrominos</w:t>
+      </w:r>
+      <w:proofErr w:type="spellEnd"/>
+      <w:r>
+        <w:t xml:space="preserve"> to avoid them getting to the top!</w:t>
       </w:r>
     </w:p>
     <w:p>
@@ -2194,7 +2211,7 @@
     </w:p>
     <w:p>
       <w:r>
-        <w:t>Control your neon spaceship and shoot down the opposition trying to bring you down. Grab powerups to help you get out of sticky situations and hang on as much as possible.</w:t>
+        <w:t>Both the pieces and the board have three dimensions making this a lot more challenging! Clear whole planes by filling them and try to reach the highest score by clearing four at the same time!</w:t>
       </w:r>
     </w:p>
     <w:p>
@@ -2207,28 +2224,28 @@
     </w:p>
     <w:p>
       <w:r>
-        <w:t>NeoWar is a game made with Unity targeting Windows devices. It was made by Jaume Ballester, Santi Rubio &amp; me (Carles Rojas)</w:t>
-      </w:r>
-      <w:r>
-        <w:t xml:space="preserve">. </w:t>
-      </w:r>
-      <w:r>
-        <w:t>The game is coded in C#</w:t>
-      </w:r>
-      <w:r>
-        <w:t xml:space="preserve"> and can be played online.</w:t>
-      </w:r>
-    </w:p>
-    <w:p>
-      <w:pPr>
-        <w:rPr>
-          <w:rFonts w:asciiTheme="majorHAnsi" w:eastAsiaTheme="majorEastAsia" w:hAnsiTheme="majorHAnsi" w:cstheme="majorBidi"/>
-          <w:color w:val="2E74B5" w:themeColor="accent1" w:themeShade="BF"/>
-          <w:sz w:val="26"/>
-          <w:szCs w:val="26"/>
-        </w:rPr>
-      </w:pPr>
-      <w:bookmarkStart w:id="14" w:name="_Toc67552450"/>
+        <w:t xml:space="preserve">Cubic 3D is a game made with Unity targeting the mobile devices. The tridimensional </w:t>
+      </w:r>
+      <w:proofErr w:type="spellStart"/>
+      <w:r>
+        <w:t>tetrominos</w:t>
+      </w:r>
+      <w:proofErr w:type="spellEnd"/>
+      <w:r>
+        <w:t xml:space="preserve"> have been modeled using the default shapes available in Unity. The game is coded in C# is currently published on </w:t>
+      </w:r>
+      <w:r>
+        <w:t xml:space="preserve">the </w:t>
+      </w:r>
+      <w:r>
+        <w:t>Google Play</w:t>
+      </w:r>
+      <w:r>
+        <w:t xml:space="preserve"> Store</w:t>
+      </w:r>
+      <w:r>
+        <w:t>.</w:t>
+      </w:r>
       <w:r>
         <w:br w:type="page"/>
       </w:r>
@@ -2237,81 +2254,12 @@
       <w:pPr>
         <w:pStyle w:val="Ttulo2"/>
       </w:pPr>
-      <w:bookmarkStart w:id="15" w:name="_Toc67557799"/>
-      <w:r>
-        <w:lastRenderedPageBreak/>
-        <w:t>Cubic3D</w:t>
-      </w:r>
-      <w:bookmarkEnd w:id="14"/>
-      <w:bookmarkEnd w:id="15"/>
-    </w:p>
-    <w:p>
-      <w:pPr>
-        <w:pStyle w:val="Ttulo4"/>
-      </w:pPr>
-      <w:r>
-        <w:t>Subtitle</w:t>
-      </w:r>
-    </w:p>
-    <w:p>
-      <w:r>
-        <w:t>S</w:t>
-      </w:r>
-      <w:r>
-        <w:t>tack and puzzle the 3D tetrominos to avoid them getting to the top!</w:t>
-      </w:r>
-    </w:p>
-    <w:p>
-      <w:pPr>
-        <w:pStyle w:val="Ttulo4"/>
-      </w:pPr>
-      <w:r>
-        <w:t>Description</w:t>
-      </w:r>
-    </w:p>
-    <w:p>
-      <w:r>
-        <w:t>Both the pieces and the board have three dimensions making this a lot more challenging! Clear whole planes by filling them and try to reach the highest score by clearing four at the same time!</w:t>
-      </w:r>
-    </w:p>
-    <w:p>
-      <w:pPr>
-        <w:pStyle w:val="Ttulo4"/>
-      </w:pPr>
-      <w:r>
-        <w:t>Process</w:t>
-      </w:r>
-    </w:p>
-    <w:p>
-      <w:r>
-        <w:t xml:space="preserve">Cubic 3D is a game made with Unity targeting the mobile devices. The tridimensional tetrominos have been modeled using the default shapes available in Unity. The game is coded in C# is currently published on </w:t>
-      </w:r>
-      <w:r>
-        <w:t xml:space="preserve">the </w:t>
-      </w:r>
-      <w:r>
-        <w:t>Google Play</w:t>
-      </w:r>
-      <w:r>
-        <w:t xml:space="preserve"> Store</w:t>
-      </w:r>
-      <w:r>
-        <w:t>.</w:t>
-      </w:r>
-      <w:r>
-        <w:br w:type="page"/>
-      </w:r>
-    </w:p>
-    <w:p>
-      <w:pPr>
-        <w:pStyle w:val="Ttulo2"/>
-      </w:pPr>
-      <w:bookmarkStart w:id="16" w:name="_Toc67557800"/>
+      <w:bookmarkStart w:id="14" w:name="_Toc67557800"/>
       <w:r>
         <w:lastRenderedPageBreak/>
         <w:t>Let’s Drive</w:t>
       </w:r>
-      <w:bookmarkEnd w:id="16"/>
+      <w:bookmarkEnd w:id="14"/>
     </w:p>
     <w:p>
       <w:pPr>
@@ -2349,13 +2297,7 @@
     </w:p>
     <w:p>
       <w:r>
-        <w:t xml:space="preserve">You drive a single vehicle with a </w:t>
-      </w:r>
-      <w:r>
-        <w:t>destination,</w:t>
-      </w:r>
-      <w:r>
-        <w:t xml:space="preserve"> and you decide the way, but beware! In each round you will cross with all your previous vehicles and their routes.</w:t>
+        <w:t>You drive a single vehicle with a destination, and you decide the way, but beware! In each round you will cross with all your previous vehicles and their routes.</w:t>
       </w:r>
     </w:p>
     <w:p>
@@ -2398,10 +2340,7 @@
         <w:t>Alejandra Jiménez</w:t>
       </w:r>
       <w:r>
-        <w:t xml:space="preserve"> &amp; </w:t>
-      </w:r>
-      <w:r>
-        <w:t xml:space="preserve">me (Carles Rojas). </w:t>
+        <w:t xml:space="preserve"> &amp; me (Carles Rojas). </w:t>
       </w:r>
       <w:r>
         <w:t xml:space="preserve">The game is coded in C# is currently published on </w:t>
@@ -2426,12 +2365,14 @@
       <w:pPr>
         <w:pStyle w:val="Ttulo2"/>
       </w:pPr>
-      <w:bookmarkStart w:id="17" w:name="_Toc67557801"/>
+      <w:bookmarkStart w:id="15" w:name="_Toc67557801"/>
+      <w:proofErr w:type="spellStart"/>
       <w:r>
         <w:lastRenderedPageBreak/>
         <w:t>TrickShots</w:t>
       </w:r>
-      <w:bookmarkEnd w:id="17"/>
+      <w:bookmarkEnd w:id="15"/>
+      <w:proofErr w:type="spellEnd"/>
     </w:p>
     <w:p>
       <w:pPr>
@@ -2446,7 +2387,13 @@
         <w:t>A</w:t>
       </w:r>
       <w:r>
-        <w:t>ugmented trick-shots using your room and virtual props</w:t>
+        <w:t>ugmented</w:t>
+      </w:r>
+      <w:r>
+        <w:t xml:space="preserve"> reality</w:t>
+      </w:r>
+      <w:r>
+        <w:t> trick-shots using your room and virtual props</w:t>
       </w:r>
       <w:r>
         <w:t>.</w:t>
@@ -2516,13 +2463,15 @@
       <w:pPr>
         <w:pStyle w:val="Ttulo2"/>
       </w:pPr>
-      <w:bookmarkStart w:id="18" w:name="_Toc67557802"/>
-      <w:bookmarkStart w:id="19" w:name="_Toc67552451"/>
+      <w:bookmarkStart w:id="16" w:name="_Toc67557802"/>
+      <w:bookmarkStart w:id="17" w:name="_Toc67552451"/>
+      <w:proofErr w:type="spellStart"/>
       <w:r>
         <w:lastRenderedPageBreak/>
         <w:t>HoloChess</w:t>
       </w:r>
-      <w:bookmarkEnd w:id="18"/>
+      <w:bookmarkEnd w:id="16"/>
+      <w:proofErr w:type="spellEnd"/>
     </w:p>
     <w:p>
       <w:pPr>
@@ -2573,8 +2522,13 @@
           <w:szCs w:val="26"/>
         </w:rPr>
       </w:pPr>
-      <w:r>
-        <w:t>HoloChess is a game made with Unity targeting the HoloLens device by Microsoft. The distinctively styled chessboards and pieces have been modeled using SolidWorks and Maya and textured with Photoshop. The game is coded in C# and build with Visual Studio and is currently published on the Windows Store</w:t>
+      <w:proofErr w:type="spellStart"/>
+      <w:r>
+        <w:t>HoloChess</w:t>
+      </w:r>
+      <w:proofErr w:type="spellEnd"/>
+      <w:r>
+        <w:t> is a game made with Unity targeting the HoloLens device by Microsoft. The distinctively styled chessboards and pieces have been modeled using SolidWorks and Maya and textured with Photoshop. The game is coded in C# and build with Visual Studio and is currently published on the Windows Store</w:t>
       </w:r>
       <w:r>
         <w:t xml:space="preserve">, available only for the </w:t>
@@ -2596,13 +2550,17 @@
       <w:pPr>
         <w:pStyle w:val="Ttulo2"/>
       </w:pPr>
-      <w:bookmarkStart w:id="20" w:name="_Toc67557803"/>
+      <w:bookmarkStart w:id="18" w:name="_Toc67557803"/>
+      <w:bookmarkStart w:id="19" w:name="_Toc67552449"/>
+      <w:bookmarkStart w:id="20" w:name="_Toc67557798"/>
+      <w:proofErr w:type="spellStart"/>
       <w:r>
         <w:lastRenderedPageBreak/>
-        <w:t>Escape</w:t>
+        <w:t>NeoWar</w:t>
       </w:r>
       <w:bookmarkEnd w:id="19"/>
       <w:bookmarkEnd w:id="20"/>
+      <w:proofErr w:type="spellEnd"/>
     </w:p>
     <w:p>
       <w:pPr>
@@ -2614,7 +2572,7 @@
     </w:p>
     <w:p>
       <w:r>
-        <w:t>Escape through the maze using power ups and avoiding the red wall!</w:t>
+        <w:t>Avoid the endless stream of neon enemies coming at you!</w:t>
       </w:r>
     </w:p>
     <w:p>
@@ -2627,10 +2585,7 @@
     </w:p>
     <w:p>
       <w:r>
-        <w:t>Use the phones accelerometer to move around a dark maze and collect power ups to escape from the inevitable red wall</w:t>
-      </w:r>
-      <w:r>
-        <w:t xml:space="preserve">. </w:t>
+        <w:t>Control your neon spaceship and shoot down the opposition trying to bring you down. Grab powerups to help you get out of sticky situations and hang on as much as possible.</w:t>
       </w:r>
     </w:p>
     <w:p>
@@ -2639,6 +2594,22 @@
       </w:pPr>
       <w:r>
         <w:t>Process</w:t>
+      </w:r>
+    </w:p>
+    <w:p>
+      <w:proofErr w:type="spellStart"/>
+      <w:r>
+        <w:t>NeoWar</w:t>
+      </w:r>
+      <w:proofErr w:type="spellEnd"/>
+      <w:r>
+        <w:t xml:space="preserve"> is a game made with Unity targeting Windows devices. It was made by Jaume Ballester, Santi Rubio &amp; me (Carles Rojas). </w:t>
+      </w:r>
+      <w:r>
+        <w:t>The game is coded in C#</w:t>
+      </w:r>
+      <w:r>
+        <w:t xml:space="preserve"> and can be played online.</w:t>
       </w:r>
     </w:p>
     <w:p>
@@ -2650,114 +2621,48 @@
           <w:szCs w:val="26"/>
         </w:rPr>
       </w:pPr>
-      <w:bookmarkStart w:id="21" w:name="_Toc67552453"/>
-      <w:r>
+      <w:r>
+        <w:br w:type="page"/>
+      </w:r>
+    </w:p>
+    <w:p>
+      <w:pPr>
+        <w:pStyle w:val="Ttulo2"/>
+      </w:pPr>
+      <w:r>
+        <w:lastRenderedPageBreak/>
         <w:t>Escape</w:t>
       </w:r>
-      <w:r>
-        <w:t xml:space="preserve"> is a game made with Unity targeting the mobile devices. </w:t>
-      </w:r>
-      <w:r>
-        <w:t>All 3D shapes</w:t>
-      </w:r>
-      <w:r>
-        <w:t xml:space="preserve"> </w:t>
-      </w:r>
-      <w:r>
-        <w:t>were</w:t>
-      </w:r>
-      <w:r>
-        <w:t xml:space="preserve"> </w:t>
-      </w:r>
-      <w:r>
-        <w:t>made</w:t>
-      </w:r>
-      <w:r>
-        <w:t xml:space="preserve"> using the default shapes available in Unity. The game is coded in C# is currently published on </w:t>
-      </w:r>
-      <w:r>
-        <w:t xml:space="preserve">the </w:t>
-      </w:r>
-      <w:r>
-        <w:t>Google Play</w:t>
-      </w:r>
-      <w:r>
-        <w:t xml:space="preserve"> Store</w:t>
+      <w:bookmarkEnd w:id="17"/>
+      <w:bookmarkEnd w:id="18"/>
+    </w:p>
+    <w:p>
+      <w:pPr>
+        <w:pStyle w:val="Ttulo4"/>
+      </w:pPr>
+      <w:r>
+        <w:t>Subtitle</w:t>
+      </w:r>
+    </w:p>
+    <w:p>
+      <w:r>
+        <w:t>Escape through the maze using power ups and avoiding the red wall!</w:t>
+      </w:r>
+    </w:p>
+    <w:p>
+      <w:pPr>
+        <w:pStyle w:val="Ttulo4"/>
+      </w:pPr>
+      <w:r>
+        <w:t>Description</w:t>
+      </w:r>
+    </w:p>
+    <w:p>
+      <w:r>
+        <w:t>Use the phones accelerometer to move around a dark maze and collect power ups to escape from the inevitable red wall</w:t>
       </w:r>
       <w:r>
         <w:t>.</w:t>
-      </w:r>
-      <w:r>
-        <w:br w:type="page"/>
-      </w:r>
-    </w:p>
-    <w:p>
-      <w:pPr>
-        <w:pStyle w:val="Ttulo2"/>
-      </w:pPr>
-      <w:bookmarkStart w:id="22" w:name="_Toc67557804"/>
-      <w:r>
-        <w:lastRenderedPageBreak/>
-        <w:t>Infinity Gallery</w:t>
-      </w:r>
-      <w:bookmarkEnd w:id="21"/>
-      <w:bookmarkEnd w:id="22"/>
-    </w:p>
-    <w:p>
-      <w:pPr>
-        <w:pStyle w:val="Ttulo4"/>
-      </w:pPr>
-      <w:r>
-        <w:t>Subtitle</w:t>
-      </w:r>
-    </w:p>
-    <w:p>
-      <w:r>
-        <w:t>T</w:t>
-      </w:r>
-      <w:r>
-        <w:t>he biggest collection of pictures in the world, for a specific kind of pictures</w:t>
-      </w:r>
-      <w:r>
-        <w:t>.</w:t>
-      </w:r>
-    </w:p>
-    <w:p>
-      <w:pPr>
-        <w:pStyle w:val="Ttulo4"/>
-      </w:pPr>
-      <w:r>
-        <w:t>Description</w:t>
-      </w:r>
-    </w:p>
-    <w:p>
-      <w:r>
-        <w:t xml:space="preserve">All the pictures in Infinity Gallery are </w:t>
-      </w:r>
-      <w:proofErr w:type="gramStart"/>
-      <w:r>
-        <w:t>64</w:t>
-      </w:r>
-      <w:proofErr w:type="gramEnd"/>
-      <w:r>
-        <w:t xml:space="preserve"> by 64 pixels and in grayscale, using 64 shades of grey. The reason the Infinity Gallery is so big is because it contains every combination possible of this finite number of pixels and gray tonalities. Exactly </w:t>
-      </w:r>
-      <w:r>
-        <w:t>1.29 x 10</w:t>
-      </w:r>
-      <w:r>
-        <w:rPr>
-          <w:vertAlign w:val="superscript"/>
-        </w:rPr>
-        <w:t>7398</w:t>
-      </w:r>
-      <w:r>
-        <w:t xml:space="preserve"> pictures. You’ve read this number quite fast, and you’re probably not grasping how enormously big that is.</w:t>
-      </w:r>
-    </w:p>
-    <w:p>
-      <w:r>
-        <w:t>So, what are the implications of this? In this Gallery you can find every single picture (with those properties) that has been taken in the past and that will be taken in the future. It even contains all the pictures that will never be taken. There is a 64x64 grayscale version of every picture you have posted and will ever post on social media, of each planet in the Universe and each species that may or may not live on them. There is also a picture of those keys you lost a few years ago in the exact location they are now. The only hard task is finding them. Good luck!</w:t>
       </w:r>
     </w:p>
     <w:p>
@@ -2777,18 +2682,36 @@
           <w:szCs w:val="26"/>
         </w:rPr>
       </w:pPr>
-      <w:bookmarkStart w:id="23" w:name="_Toc67552454"/>
-      <w:r>
-        <w:t xml:space="preserve">Infinity Gallery is an app made with Unity targeting the mobile devices. All images been made using Illustrator and Photoshop, and Wolfram Alpha was used to </w:t>
-      </w:r>
-      <w:r>
-        <w:t>create</w:t>
+      <w:bookmarkStart w:id="21" w:name="_Toc67552453"/>
+      <w:r>
+        <w:t>Escape</w:t>
+      </w:r>
+      <w:r>
+        <w:t xml:space="preserve"> is a game made with Unity targeting the mobile devices. </w:t>
+      </w:r>
+      <w:r>
+        <w:t>All 3D shapes</w:t>
       </w:r>
       <w:r>
         <w:t xml:space="preserve"> </w:t>
       </w:r>
       <w:r>
-        <w:t>the algorithm to encode the images. The app is coded in C# is currently published on Google Play</w:t>
+        <w:t>were</w:t>
+      </w:r>
+      <w:r>
+        <w:t xml:space="preserve"> </w:t>
+      </w:r>
+      <w:r>
+        <w:t>made</w:t>
+      </w:r>
+      <w:r>
+        <w:t xml:space="preserve"> using the default shapes available in Unity. The game is coded in C# is currently published on </w:t>
+      </w:r>
+      <w:r>
+        <w:t xml:space="preserve">the </w:t>
+      </w:r>
+      <w:r>
+        <w:t>Google Play</w:t>
       </w:r>
       <w:r>
         <w:t xml:space="preserve"> Store</w:t>
@@ -2799,20 +2722,18 @@
       <w:r>
         <w:br w:type="page"/>
       </w:r>
-      <w:bookmarkStart w:id="24" w:name="_Toc67552455"/>
-      <w:bookmarkEnd w:id="23"/>
     </w:p>
     <w:p>
       <w:pPr>
         <w:pStyle w:val="Ttulo2"/>
       </w:pPr>
-      <w:bookmarkStart w:id="25" w:name="_Toc67557805"/>
+      <w:bookmarkStart w:id="22" w:name="_Toc67557804"/>
       <w:r>
         <w:lastRenderedPageBreak/>
-        <w:t>Portal</w:t>
-      </w:r>
-      <w:bookmarkEnd w:id="24"/>
-      <w:bookmarkEnd w:id="25"/>
+        <w:t>Infinity Gallery</w:t>
+      </w:r>
+      <w:bookmarkEnd w:id="21"/>
+      <w:bookmarkEnd w:id="22"/>
     </w:p>
     <w:p>
       <w:pPr>
@@ -2824,7 +2745,13 @@
     </w:p>
     <w:p>
       <w:r>
-        <w:t>A Portal inspired game, but 2D and using pixel art.</w:t>
+        <w:t>T</w:t>
+      </w:r>
+      <w:r>
+        <w:t>he biggest collection of pictures in the world, for a specific kind of pictures</w:t>
+      </w:r>
+      <w:r>
+        <w:t>.</w:t>
       </w:r>
     </w:p>
     <w:p>
@@ -2837,7 +2764,24 @@
     </w:p>
     <w:p>
       <w:r>
-        <w:t>Solve Portal-like puzzles in 2D. Create your own levels with an intuitive in-game tool and share them. You can play any level in the game as well as the ones created by the community.</w:t>
+        <w:t xml:space="preserve">All the pictures in Infinity Gallery are 64 by 64 pixels and in grayscale, using 64 shades of grey. The reason the Infinity Gallery is so big is because it contains every combination possible of this finite number of pixels and gray tonalities. Exactly </w:t>
+      </w:r>
+      <w:r>
+        <w:t>1.29 x 10</w:t>
+      </w:r>
+      <w:r>
+        <w:rPr>
+          <w:vertAlign w:val="superscript"/>
+        </w:rPr>
+        <w:t>7398</w:t>
+      </w:r>
+      <w:r>
+        <w:t xml:space="preserve"> pictures. You’ve read this number quite fast, and you’re probably not grasping how enormously big that is.</w:t>
+      </w:r>
+    </w:p>
+    <w:p>
+      <w:r>
+        <w:t>So, what are the implications of this? In this Gallery you can find every single picture (with those properties) that has been taken in the past and that will be taken in the future. It even contains all the pictures that will never be taken. There is a 64x64 grayscale version of every picture you have posted and will ever post on social media, of each planet in the Universe and each species that may or may not live on them. There is also a picture of those keys you lost a few years ago in the exact location they are now. The only hard task is finding them. Good luck!</w:t>
       </w:r>
     </w:p>
     <w:p>
@@ -2857,12 +2801,101 @@
           <w:szCs w:val="26"/>
         </w:rPr>
       </w:pPr>
+      <w:bookmarkStart w:id="23" w:name="_Toc67552454"/>
+      <w:r>
+        <w:t xml:space="preserve">Infinity Gallery is an app made with Unity targeting the mobile devices. All images been made using Illustrator and Photoshop, and Wolfram Alpha was used to </w:t>
+      </w:r>
+      <w:r>
+        <w:t>create</w:t>
+      </w:r>
+      <w:r>
+        <w:t xml:space="preserve"> </w:t>
+      </w:r>
+      <w:r>
+        <w:t>the algorithm to encode the images. The app is coded in C# is currently published on Google Play</w:t>
+      </w:r>
+      <w:r>
+        <w:t xml:space="preserve"> Store</w:t>
+      </w:r>
+      <w:r>
+        <w:t>.</w:t>
+      </w:r>
+      <w:r>
+        <w:br w:type="page"/>
+      </w:r>
+      <w:bookmarkStart w:id="24" w:name="_Toc67552455"/>
+      <w:bookmarkEnd w:id="23"/>
+    </w:p>
+    <w:p>
+      <w:pPr>
+        <w:pStyle w:val="Ttulo2"/>
+      </w:pPr>
+      <w:bookmarkStart w:id="25" w:name="_Toc67557805"/>
+      <w:r>
+        <w:lastRenderedPageBreak/>
+        <w:t>Portal</w:t>
+      </w:r>
+      <w:bookmarkEnd w:id="24"/>
+      <w:bookmarkEnd w:id="25"/>
+    </w:p>
+    <w:p>
+      <w:pPr>
+        <w:pStyle w:val="Ttulo4"/>
+      </w:pPr>
+      <w:r>
+        <w:t>Subtitle</w:t>
+      </w:r>
+    </w:p>
+    <w:p>
+      <w:r>
+        <w:t>A Portal inspired game, but 2D and using pixel art.</w:t>
+      </w:r>
+    </w:p>
+    <w:p>
+      <w:pPr>
+        <w:pStyle w:val="Ttulo4"/>
+      </w:pPr>
+      <w:r>
+        <w:t>Description</w:t>
+      </w:r>
+    </w:p>
+    <w:p>
+      <w:r>
+        <w:t>Solve Portal-like puzzles in 2D. Create your own levels with an intuitive in-game tool and share them. You can play any level in the game as well as the ones created by the community.</w:t>
+      </w:r>
+    </w:p>
+    <w:p>
+      <w:pPr>
+        <w:pStyle w:val="Ttulo4"/>
+      </w:pPr>
+      <w:r>
+        <w:t>Process</w:t>
+      </w:r>
+    </w:p>
+    <w:p>
+      <w:pPr>
+        <w:rPr>
+          <w:rFonts w:asciiTheme="majorHAnsi" w:eastAsiaTheme="majorEastAsia" w:hAnsiTheme="majorHAnsi" w:cstheme="majorBidi"/>
+          <w:color w:val="2E74B5" w:themeColor="accent1" w:themeShade="BF"/>
+          <w:sz w:val="26"/>
+          <w:szCs w:val="26"/>
+        </w:rPr>
+      </w:pPr>
       <w:bookmarkStart w:id="26" w:name="_Toc67552456"/>
       <w:r>
-        <w:t>Escape</w:t>
-      </w:r>
-      <w:r>
-        <w:t xml:space="preserve"> is a game made with Unity targeting </w:t>
+        <w:t>Portal</w:t>
+      </w:r>
+      <w:r>
+        <w:t xml:space="preserve"> is a </w:t>
+      </w:r>
+      <w:r>
+        <w:t>work in progress</w:t>
+      </w:r>
+      <w:r>
+        <w:t xml:space="preserve"> </w:t>
+      </w:r>
+      <w:r>
+        <w:t xml:space="preserve">game made with Unity targeting </w:t>
       </w:r>
       <w:r>
         <w:t xml:space="preserve">Windows </w:t>
@@ -2921,11 +2954,13 @@
       </w:pPr>
       <w:bookmarkStart w:id="29" w:name="_Toc67552458"/>
       <w:bookmarkStart w:id="30" w:name="_Toc67557807"/>
+      <w:proofErr w:type="spellStart"/>
       <w:r>
         <w:t>SmartBike</w:t>
       </w:r>
       <w:bookmarkEnd w:id="29"/>
       <w:bookmarkEnd w:id="30"/>
+      <w:proofErr w:type="spellEnd"/>
     </w:p>
     <w:p>
       <w:pPr>
@@ -2955,6 +2990,7 @@
       </w:r>
     </w:p>
     <w:p>
+      <w:proofErr w:type="spellStart"/>
       <w:r>
         <w:t>Smart</w:t>
       </w:r>
@@ -2962,7 +2998,11 @@
         <w:t>B</w:t>
       </w:r>
       <w:r>
-        <w:t xml:space="preserve">ike is a design concept aimed at improving individual mobility at cities. It uses airless tires without spokes that revolve around the </w:t>
+        <w:t>ike</w:t>
+      </w:r>
+      <w:proofErr w:type="spellEnd"/>
+      <w:r>
+        <w:t xml:space="preserve"> is a design concept aimed at improving individual mobility at cities. It uses airless tires without spokes that revolve around the </w:t>
       </w:r>
       <w:r>
         <w:t xml:space="preserve">static </w:t>
@@ -2986,14 +3026,35 @@
     </w:p>
     <w:p>
       <w:bookmarkStart w:id="31" w:name="_Toc67552459"/>
-      <w:r>
-        <w:t xml:space="preserve">Smartbike was the final project for the 3D Modeling subject at EINA, University School of Design and Art. It was modeled with SolidWorks and animated using KeyShot. The final </w:t>
+      <w:proofErr w:type="spellStart"/>
+      <w:r>
+        <w:t>Smartbike</w:t>
+      </w:r>
+      <w:proofErr w:type="spellEnd"/>
+      <w:r>
+        <w:t xml:space="preserve"> was the final project for the 3D Modeling subject at EINA, University School of Design and Art. It was modeled with SolidWorks and animated using </w:t>
+      </w:r>
+      <w:proofErr w:type="spellStart"/>
+      <w:r>
+        <w:t>KeyShot</w:t>
+      </w:r>
+      <w:proofErr w:type="spellEnd"/>
+      <w:r>
+        <w:t xml:space="preserve">. The final </w:t>
       </w:r>
       <w:r>
         <w:t>images</w:t>
       </w:r>
       <w:r>
-        <w:t xml:space="preserve"> were made using the KeyShot renders and Photoshop.</w:t>
+        <w:t xml:space="preserve"> were made using the </w:t>
+      </w:r>
+      <w:proofErr w:type="spellStart"/>
+      <w:r>
+        <w:t>KeyShot</w:t>
+      </w:r>
+      <w:proofErr w:type="spellEnd"/>
+      <w:r>
+        <w:t xml:space="preserve"> renders and Photoshop.</w:t>
       </w:r>
     </w:p>
     <w:p>
@@ -3107,7 +3168,15 @@
       </w:pPr>
       <w:bookmarkStart w:id="33" w:name="_Toc67552460"/>
       <w:r>
-        <w:t xml:space="preserve">HoloLens is a concept project modeled using SolidWorks and animated with KeyShot. It only represents a proof of concept and helps visualize how holographic computers could integrate with currently existing devices. </w:t>
+        <w:t xml:space="preserve">HoloLens is a concept project modeled using SolidWorks and animated with </w:t>
+      </w:r>
+      <w:proofErr w:type="spellStart"/>
+      <w:r>
+        <w:t>KeyShot</w:t>
+      </w:r>
+      <w:proofErr w:type="spellEnd"/>
+      <w:r>
+        <w:t xml:space="preserve">. It only represents a proof of concept and helps visualize how holographic computers could integrate with currently existing devices. </w:t>
       </w:r>
       <w:r>
         <w:br w:type="page"/>
@@ -3118,6 +3187,7 @@
         <w:pStyle w:val="Ttulo2"/>
       </w:pPr>
       <w:bookmarkStart w:id="34" w:name="_Toc67557809"/>
+      <w:proofErr w:type="spellStart"/>
       <w:r>
         <w:lastRenderedPageBreak/>
         <w:t>G</w:t>
@@ -3127,6 +3197,7 @@
       </w:r>
       <w:bookmarkEnd w:id="33"/>
       <w:bookmarkEnd w:id="34"/>
+      <w:proofErr w:type="spellEnd"/>
     </w:p>
     <w:p>
       <w:pPr>
@@ -3141,15 +3212,15 @@
         <w:t>W</w:t>
       </w:r>
       <w:r>
-        <w:t xml:space="preserve">ood-based furniture showcased at 'Feria del Hábitat Valencia </w:t>
-      </w:r>
-      <w:proofErr w:type="gramStart"/>
-      <w:r>
-        <w:t>2014</w:t>
-      </w:r>
-      <w:proofErr w:type="gramEnd"/>
-      <w:r>
-        <w:t>'</w:t>
+        <w:t xml:space="preserve">ood-based furniture showcased at 'Feria del </w:t>
+      </w:r>
+      <w:proofErr w:type="spellStart"/>
+      <w:r>
+        <w:t>Hábitat</w:t>
+      </w:r>
+      <w:proofErr w:type="spellEnd"/>
+      <w:r>
+        <w:t xml:space="preserve"> Valencia 2014'</w:t>
       </w:r>
     </w:p>
     <w:p>
@@ -3161,13 +3232,26 @@
       </w:r>
     </w:p>
     <w:p>
-      <w:r>
-        <w:t>Gwood is a partnership formed by several students from the 3rd and 4th year from the product design degree from EINA, school about design and art, from Barcelona.</w:t>
-      </w:r>
-    </w:p>
-    <w:p>
-      <w:r>
-        <w:t>What was presented at Feria del Hábitat Valencia 2014 is a furniture family entirely made from beech and maroon details, designed for its placement in small rooms so to be able to better use the little space capacity they offer and the tiny useless nooks they often generate.</w:t>
+      <w:proofErr w:type="spellStart"/>
+      <w:r>
+        <w:t>Gwood</w:t>
+      </w:r>
+      <w:proofErr w:type="spellEnd"/>
+      <w:r>
+        <w:t xml:space="preserve"> is a partnership formed by several students from the 3rd and 4th year from the product design degree from EINA, school about design and art, from Barcelona.</w:t>
+      </w:r>
+    </w:p>
+    <w:p>
+      <w:r>
+        <w:t xml:space="preserve">What was presented at Feria del </w:t>
+      </w:r>
+      <w:proofErr w:type="spellStart"/>
+      <w:r>
+        <w:t>Hábitat</w:t>
+      </w:r>
+      <w:proofErr w:type="spellEnd"/>
+      <w:r>
+        <w:t xml:space="preserve"> Valencia 2014 is a furniture family entirely made from beech and maroon details, designed for its placement in small rooms so to be able to better use the little space capacity they offer and the tiny useless nooks they often generate.</w:t>
       </w:r>
     </w:p>
     <w:p>
@@ -3187,8 +3271,29 @@
           <w:szCs w:val="24"/>
         </w:rPr>
       </w:pPr>
-      <w:r>
-        <w:t xml:space="preserve">Gwood is a project made by students of EINA, University School of Design and Art for the Hábitat fair in Valencia 2014. Gwood was divided in five groups. The lounge chair was modeled with SolidWorks and made at EINA's workshop. </w:t>
+      <w:proofErr w:type="spellStart"/>
+      <w:r>
+        <w:t>Gwood</w:t>
+      </w:r>
+      <w:proofErr w:type="spellEnd"/>
+      <w:r>
+        <w:t xml:space="preserve"> is a project made by students of EINA, University School of Design and Art for the </w:t>
+      </w:r>
+      <w:proofErr w:type="spellStart"/>
+      <w:r>
+        <w:t>Hábitat</w:t>
+      </w:r>
+      <w:proofErr w:type="spellEnd"/>
+      <w:r>
+        <w:t xml:space="preserve"> fair in Valencia 2014. </w:t>
+      </w:r>
+      <w:proofErr w:type="spellStart"/>
+      <w:r>
+        <w:t>Gwood</w:t>
+      </w:r>
+      <w:proofErr w:type="spellEnd"/>
+      <w:r>
+        <w:t xml:space="preserve"> was divided in five groups. The lounge chair was modeled with SolidWorks and made at EINA's workshop. </w:t>
       </w:r>
       <w:r>
         <w:br w:type="page"/>
@@ -3309,7 +3414,15 @@
       </w:pPr>
       <w:bookmarkStart w:id="37" w:name="_Toc67552462"/>
       <w:r>
-        <w:t xml:space="preserve">Orbit was the final career project at EINA, University School of Design and Art. It was modeled using SolidWorks, rendered, and animated with KeyShot and edited with Photoshop. It's a proof of concept for an All-In-One device. </w:t>
+        <w:t xml:space="preserve">Orbit was the final career project at EINA, University School of Design and Art. It was modeled using SolidWorks, rendered, and animated with </w:t>
+      </w:r>
+      <w:proofErr w:type="spellStart"/>
+      <w:r>
+        <w:t>KeyShot</w:t>
+      </w:r>
+      <w:proofErr w:type="spellEnd"/>
+      <w:r>
+        <w:t xml:space="preserve"> and edited with Photoshop. It's a proof of concept for an All-In-One device. </w:t>
       </w:r>
       <w:r>
         <w:br w:type="page"/>
@@ -3320,6 +3433,7 @@
         <w:pStyle w:val="Ttulo2"/>
       </w:pPr>
       <w:bookmarkStart w:id="38" w:name="_Toc67557811"/>
+      <w:proofErr w:type="spellStart"/>
       <w:r>
         <w:lastRenderedPageBreak/>
         <w:t>S</w:t>
@@ -3329,6 +3443,7 @@
       </w:r>
       <w:bookmarkEnd w:id="37"/>
       <w:bookmarkEnd w:id="38"/>
+      <w:proofErr w:type="spellEnd"/>
     </w:p>
     <w:p>
       <w:pPr>
@@ -3359,7 +3474,15 @@
     </w:p>
     <w:p>
       <w:r>
-        <w:t>Composed by more than two hundred cards ShowBattle features the characters, locations, and items from eight different tv-shows. Up to four players compete and fight using the strengths and weaknesses inspired in events of the shows with lot of 'fan-service' interactions between cards.</w:t>
+        <w:t xml:space="preserve">Composed by more than two hundred cards </w:t>
+      </w:r>
+      <w:proofErr w:type="spellStart"/>
+      <w:r>
+        <w:t>ShowBattle</w:t>
+      </w:r>
+      <w:proofErr w:type="spellEnd"/>
+      <w:r>
+        <w:t xml:space="preserve"> features the characters, locations, and items from eight different tv-shows. Up to four players compete and fight using the strengths and weaknesses inspired in events of the shows with lot of 'fan-service' interactions between cards.</w:t>
       </w:r>
     </w:p>
     <w:p>
@@ -3402,8 +3525,13 @@
           <w:szCs w:val="24"/>
         </w:rPr>
       </w:pPr>
-      <w:r>
-        <w:t>ShowBattle is a personal project that was completely created using Photoshop. Al the images used are property of the original show producers. The cards were printed once for personal us</w:t>
+      <w:proofErr w:type="spellStart"/>
+      <w:r>
+        <w:t>ShowBattle</w:t>
+      </w:r>
+      <w:proofErr w:type="spellEnd"/>
+      <w:r>
+        <w:t xml:space="preserve"> is a personal project that was completely created using Photoshop. Al the images used are property of the original show producers. The cards were printed once for personal us</w:t>
       </w:r>
       <w:r>
         <w:t>e</w:t>
@@ -3481,8 +3609,13 @@
       </w:r>
     </w:p>
     <w:p>
-      <w:r>
-        <w:t>SmartWatch is a project modeled and rendered using SolidWorks for an early project at EINA, University School of Design and Art. The time display method is an original idea animated using Flash Pro.</w:t>
+      <w:proofErr w:type="spellStart"/>
+      <w:r>
+        <w:t>SmartWatch</w:t>
+      </w:r>
+      <w:proofErr w:type="spellEnd"/>
+      <w:r>
+        <w:t xml:space="preserve"> is a project modeled and rendered using SolidWorks for an early project at EINA, University School of Design and Art. The time display method is an original idea animated using Flash Pro.</w:t>
       </w:r>
     </w:p>
     <w:sectPr>

</xml_diff>

<commit_message>
Added GodHead & CryptoPlace
</commit_message>
<xml_diff>
--- a/src/resources/projects/Projects.docx
+++ b/src/resources/projects/Projects.docx
@@ -1,6 +1,6 @@
 
 <file path=word/document.xml><?xml version="1.0" encoding="utf-8"?>
-<w:document xmlns:wpc="http://schemas.microsoft.com/office/word/2010/wordprocessingCanvas" xmlns:cx="http://schemas.microsoft.com/office/drawing/2014/chartex" xmlns:cx1="http://schemas.microsoft.com/office/drawing/2015/9/8/chartex" xmlns:cx2="http://schemas.microsoft.com/office/drawing/2015/10/21/chartex" xmlns:cx3="http://schemas.microsoft.com/office/drawing/2016/5/9/chartex" xmlns:cx4="http://schemas.microsoft.com/office/drawing/2016/5/10/chartex" xmlns:cx5="http://schemas.microsoft.com/office/drawing/2016/5/11/chartex" xmlns:cx6="http://schemas.microsoft.com/office/drawing/2016/5/12/chartex" xmlns:cx7="http://schemas.microsoft.com/office/drawing/2016/5/13/chartex" xmlns:cx8="http://schemas.microsoft.com/office/drawing/2016/5/14/chartex" xmlns:mc="http://schemas.openxmlformats.org/markup-compatibility/2006" xmlns:aink="http://schemas.microsoft.com/office/drawing/2016/ink" xmlns:am3d="http://schemas.microsoft.com/office/drawing/2017/model3d" xmlns:o="urn:schemas-microsoft-com:office:office" xmlns:r="http://schemas.openxmlformats.org/officeDocument/2006/relationships" xmlns:m="http://schemas.openxmlformats.org/officeDocument/2006/math" xmlns:v="urn:schemas-microsoft-com:vml" xmlns:wp14="http://schemas.microsoft.com/office/word/2010/wordprocessingDrawing" xmlns:wp="http://schemas.openxmlformats.org/drawingml/2006/wordprocessingDrawing" xmlns:w10="urn:schemas-microsoft-com:office:word" xmlns:w="http://schemas.openxmlformats.org/wordprocessingml/2006/main" xmlns:w14="http://schemas.microsoft.com/office/word/2010/wordml" xmlns:w15="http://schemas.microsoft.com/office/word/2012/wordml" xmlns:w16cex="http://schemas.microsoft.com/office/word/2018/wordml/cex" xmlns:w16cid="http://schemas.microsoft.com/office/word/2016/wordml/cid" xmlns:w16="http://schemas.microsoft.com/office/word/2018/wordml" xmlns:w16se="http://schemas.microsoft.com/office/word/2015/wordml/symex" xmlns:wpg="http://schemas.microsoft.com/office/word/2010/wordprocessingGroup" xmlns:wpi="http://schemas.microsoft.com/office/word/2010/wordprocessingInk" xmlns:wne="http://schemas.microsoft.com/office/word/2006/wordml" xmlns:wps="http://schemas.microsoft.com/office/word/2010/wordprocessingShape" mc:Ignorable="w14 w15 w16se w16cid w16 w16cex wp14">
+<w:document xmlns:wpc="http://schemas.microsoft.com/office/word/2010/wordprocessingCanvas" xmlns:cx="http://schemas.microsoft.com/office/drawing/2014/chartex" xmlns:cx1="http://schemas.microsoft.com/office/drawing/2015/9/8/chartex" xmlns:cx2="http://schemas.microsoft.com/office/drawing/2015/10/21/chartex" xmlns:cx3="http://schemas.microsoft.com/office/drawing/2016/5/9/chartex" xmlns:cx4="http://schemas.microsoft.com/office/drawing/2016/5/10/chartex" xmlns:cx5="http://schemas.microsoft.com/office/drawing/2016/5/11/chartex" xmlns:cx6="http://schemas.microsoft.com/office/drawing/2016/5/12/chartex" xmlns:cx7="http://schemas.microsoft.com/office/drawing/2016/5/13/chartex" xmlns:cx8="http://schemas.microsoft.com/office/drawing/2016/5/14/chartex" xmlns:mc="http://schemas.openxmlformats.org/markup-compatibility/2006" xmlns:aink="http://schemas.microsoft.com/office/drawing/2016/ink" xmlns:am3d="http://schemas.microsoft.com/office/drawing/2017/model3d" xmlns:o="urn:schemas-microsoft-com:office:office" xmlns:r="http://schemas.openxmlformats.org/officeDocument/2006/relationships" xmlns:m="http://schemas.openxmlformats.org/officeDocument/2006/math" xmlns:v="urn:schemas-microsoft-com:vml" xmlns:wp14="http://schemas.microsoft.com/office/word/2010/wordprocessingDrawing" xmlns:wp="http://schemas.openxmlformats.org/drawingml/2006/wordprocessingDrawing" xmlns:w10="urn:schemas-microsoft-com:office:word" xmlns:w="http://schemas.openxmlformats.org/wordprocessingml/2006/main" xmlns:w14="http://schemas.microsoft.com/office/word/2010/wordml" xmlns:w15="http://schemas.microsoft.com/office/word/2012/wordml" xmlns:w16cex="http://schemas.microsoft.com/office/word/2018/wordml/cex" xmlns:w16cid="http://schemas.microsoft.com/office/word/2016/wordml/cid" xmlns:w16="http://schemas.microsoft.com/office/word/2018/wordml" xmlns:w16sdtdh="http://schemas.microsoft.com/office/word/2020/wordml/sdtdatahash" xmlns:w16se="http://schemas.microsoft.com/office/word/2015/wordml/symex" xmlns:wpg="http://schemas.microsoft.com/office/word/2010/wordprocessingGroup" xmlns:wpi="http://schemas.microsoft.com/office/word/2010/wordprocessingInk" xmlns:wne="http://schemas.microsoft.com/office/word/2006/wordml" xmlns:wps="http://schemas.microsoft.com/office/word/2010/wordprocessingShape" mc:Ignorable="w14 w15 w16se w16cid w16 w16cex w16sdtdh wp14">
   <w:body>
     <w:p>
       <w:pPr>
@@ -1816,10 +1816,266 @@
       <w:pPr>
         <w:pStyle w:val="Ttulo2"/>
       </w:pPr>
+      <w:proofErr w:type="spellStart"/>
+      <w:r>
+        <w:t>CryptoPlace</w:t>
+      </w:r>
+      <w:proofErr w:type="spellEnd"/>
+    </w:p>
+    <w:p>
+      <w:pPr>
+        <w:pStyle w:val="Ttulo4"/>
+      </w:pPr>
+      <w:r>
+        <w:t>Subtitle</w:t>
+      </w:r>
+    </w:p>
+    <w:p>
+      <w:r>
+        <w:t>A recreation of the r/place experiment where every pixel is an NFT (</w:t>
+      </w:r>
+      <w:proofErr w:type="gramStart"/>
+      <w:r>
+        <w:t>Non Fungible</w:t>
+      </w:r>
+      <w:proofErr w:type="gramEnd"/>
+      <w:r>
+        <w:t xml:space="preserve"> Token)</w:t>
+      </w:r>
+      <w:r>
+        <w:t>.</w:t>
+      </w:r>
+    </w:p>
+    <w:p>
+      <w:pPr>
+        <w:pStyle w:val="Ttulo4"/>
+      </w:pPr>
+      <w:r>
+        <w:t>Description</w:t>
+      </w:r>
+    </w:p>
+    <w:p>
+      <w:r>
+        <w:t>Each pixel in the 256x256 canvas is own by someone who can change its color</w:t>
+      </w:r>
+      <w:r>
+        <w:t>.</w:t>
+      </w:r>
+      <w:r>
+        <w:t xml:space="preserve"> You can buy a group of them or work together to create pixel art.</w:t>
+      </w:r>
+    </w:p>
+    <w:p>
+      <w:proofErr w:type="spellStart"/>
+      <w:r>
+        <w:t>CryptoPlace</w:t>
+      </w:r>
+      <w:proofErr w:type="spellEnd"/>
+      <w:r>
+        <w:t xml:space="preserve"> is a decentralized app</w:t>
+      </w:r>
+      <w:r>
+        <w:t xml:space="preserve"> (</w:t>
+      </w:r>
+      <w:proofErr w:type="spellStart"/>
+      <w:r>
+        <w:t>DApp</w:t>
+      </w:r>
+      <w:proofErr w:type="spellEnd"/>
+      <w:r>
+        <w:t>)</w:t>
+      </w:r>
+      <w:r>
+        <w:t xml:space="preserve"> that uses Smart Contracts and the ERC721 standard to make sure each pixel is really owned by the person that mints it or buys it.</w:t>
+      </w:r>
+    </w:p>
+    <w:p>
+      <w:pPr>
+        <w:pStyle w:val="Ttulo4"/>
+      </w:pPr>
+      <w:r>
+        <w:t>Process</w:t>
+      </w:r>
+    </w:p>
+    <w:p>
+      <w:proofErr w:type="spellStart"/>
+      <w:r>
+        <w:t>CryptoPlace</w:t>
+      </w:r>
+      <w:proofErr w:type="spellEnd"/>
+      <w:r>
+        <w:t xml:space="preserve"> </w:t>
+      </w:r>
+      <w:r>
+        <w:t xml:space="preserve">is a </w:t>
+      </w:r>
+      <w:proofErr w:type="spellStart"/>
+      <w:r>
+        <w:t>DApp</w:t>
+      </w:r>
+      <w:proofErr w:type="spellEnd"/>
+      <w:r>
+        <w:t xml:space="preserve"> </w:t>
+      </w:r>
+      <w:r>
+        <w:t xml:space="preserve">made </w:t>
+      </w:r>
+      <w:r>
+        <w:t>using</w:t>
+      </w:r>
+      <w:r>
+        <w:t xml:space="preserve"> </w:t>
+      </w:r>
+      <w:r>
+        <w:t>ReactJS</w:t>
+      </w:r>
+      <w:r>
+        <w:t xml:space="preserve"> </w:t>
+      </w:r>
+      <w:r>
+        <w:t>for the front end and Solidity for the Smart Contracts</w:t>
+      </w:r>
+      <w:r>
+        <w:t xml:space="preserve">. </w:t>
+      </w:r>
+      <w:r>
+        <w:t xml:space="preserve">It </w:t>
+      </w:r>
+      <w:r>
+        <w:t>hasn’t yet been</w:t>
+      </w:r>
+      <w:r>
+        <w:t xml:space="preserve"> deployed to the Ethereum network</w:t>
+      </w:r>
+      <w:r>
+        <w:t>. Coming soon.</w:t>
+      </w:r>
+    </w:p>
+    <w:p>
+      <w:r>
+        <w:br w:type="page"/>
+      </w:r>
+    </w:p>
+    <w:p>
+      <w:pPr>
+        <w:pStyle w:val="Ttulo2"/>
+      </w:pPr>
+      <w:proofErr w:type="spellStart"/>
+      <w:r>
+        <w:lastRenderedPageBreak/>
+        <w:t>GodHead</w:t>
+      </w:r>
+      <w:proofErr w:type="spellEnd"/>
+    </w:p>
+    <w:p>
+      <w:pPr>
+        <w:pStyle w:val="Ttulo4"/>
+      </w:pPr>
+      <w:r>
+        <w:t>Subtitle</w:t>
+      </w:r>
+    </w:p>
+    <w:p>
+      <w:r>
+        <w:t>Find out what each item does in The Binding of Isaac: Repentance</w:t>
+      </w:r>
+      <w:r>
+        <w:t>.</w:t>
+      </w:r>
+    </w:p>
+    <w:p>
+      <w:pPr>
+        <w:pStyle w:val="Ttulo4"/>
+      </w:pPr>
+      <w:r>
+        <w:t>Description</w:t>
+      </w:r>
+    </w:p>
+    <w:p>
+      <w:r>
+        <w:t xml:space="preserve">Having trouble </w:t>
+      </w:r>
+      <w:r>
+        <w:t xml:space="preserve">remembering what one of the more than </w:t>
+      </w:r>
+      <w:proofErr w:type="gramStart"/>
+      <w:r>
+        <w:t>700</w:t>
+      </w:r>
+      <w:proofErr w:type="gramEnd"/>
+      <w:r>
+        <w:t xml:space="preserve"> items does in the game? Use this app to quickly find out everything about it.</w:t>
+      </w:r>
+    </w:p>
+    <w:p>
+      <w:r>
+        <w:t>You can search the items by their icon, by their name or subtitle.</w:t>
+      </w:r>
+    </w:p>
+    <w:p>
+      <w:pPr>
+        <w:pStyle w:val="Ttulo4"/>
+      </w:pPr>
+      <w:r>
+        <w:t>Process</w:t>
+      </w:r>
+    </w:p>
+    <w:p>
+      <w:proofErr w:type="spellStart"/>
+      <w:r>
+        <w:t>GodHead</w:t>
+      </w:r>
+      <w:proofErr w:type="spellEnd"/>
+      <w:r>
+        <w:t xml:space="preserve"> is a </w:t>
+      </w:r>
+      <w:r>
+        <w:t xml:space="preserve">Progressive Web App </w:t>
+      </w:r>
+      <w:r>
+        <w:t xml:space="preserve">made with </w:t>
+      </w:r>
+      <w:r>
+        <w:t>ReactJS</w:t>
+      </w:r>
+      <w:r>
+        <w:t xml:space="preserve"> targeting mobile</w:t>
+      </w:r>
+      <w:r>
+        <w:t xml:space="preserve"> &amp; desktop</w:t>
+      </w:r>
+      <w:r>
+        <w:t xml:space="preserve"> devices. </w:t>
+      </w:r>
+      <w:r>
+        <w:t xml:space="preserve">You can add it as an app to your </w:t>
+      </w:r>
+      <w:r>
+        <w:t xml:space="preserve">PC, </w:t>
+      </w:r>
+      <w:proofErr w:type="gramStart"/>
+      <w:r>
+        <w:t>Android</w:t>
+      </w:r>
+      <w:proofErr w:type="gramEnd"/>
+      <w:r>
+        <w:t xml:space="preserve"> or iPhone by scanning this QR and adding the page to your Home Screen.</w:t>
+      </w:r>
+    </w:p>
+    <w:p>
+      <w:r>
+        <w:br w:type="page"/>
+      </w:r>
+    </w:p>
+    <w:p>
+      <w:pPr>
+        <w:pStyle w:val="Ttulo2"/>
+      </w:pPr>
       <w:bookmarkStart w:id="2" w:name="_Toc67557792"/>
       <w:bookmarkStart w:id="3" w:name="_Toc67552445"/>
       <w:proofErr w:type="spellStart"/>
       <w:r>
+        <w:lastRenderedPageBreak/>
         <w:t>MatchEat</w:t>
       </w:r>
       <w:bookmarkEnd w:id="2"/>
@@ -3843,7 +4099,7 @@
 </file>
 
 <file path=word/styles.xml><?xml version="1.0" encoding="utf-8"?>
-<w:styles xmlns:mc="http://schemas.openxmlformats.org/markup-compatibility/2006" xmlns:r="http://schemas.openxmlformats.org/officeDocument/2006/relationships" xmlns:w="http://schemas.openxmlformats.org/wordprocessingml/2006/main" xmlns:w14="http://schemas.microsoft.com/office/word/2010/wordml" xmlns:w15="http://schemas.microsoft.com/office/word/2012/wordml" xmlns:w16cex="http://schemas.microsoft.com/office/word/2018/wordml/cex" xmlns:w16cid="http://schemas.microsoft.com/office/word/2016/wordml/cid" xmlns:w16="http://schemas.microsoft.com/office/word/2018/wordml" xmlns:w16se="http://schemas.microsoft.com/office/word/2015/wordml/symex" mc:Ignorable="w14 w15 w16se w16cid w16 w16cex">
+<w:styles xmlns:mc="http://schemas.openxmlformats.org/markup-compatibility/2006" xmlns:r="http://schemas.openxmlformats.org/officeDocument/2006/relationships" xmlns:w="http://schemas.openxmlformats.org/wordprocessingml/2006/main" xmlns:w14="http://schemas.microsoft.com/office/word/2010/wordml" xmlns:w15="http://schemas.microsoft.com/office/word/2012/wordml" xmlns:w16cex="http://schemas.microsoft.com/office/word/2018/wordml/cex" xmlns:w16cid="http://schemas.microsoft.com/office/word/2016/wordml/cid" xmlns:w16="http://schemas.microsoft.com/office/word/2018/wordml" xmlns:w16sdtdh="http://schemas.microsoft.com/office/word/2020/wordml/sdtdatahash" xmlns:w16se="http://schemas.microsoft.com/office/word/2015/wordml/symex" mc:Ignorable="w14 w15 w16se w16cid w16 w16cex w16sdtdh">
   <w:docDefaults>
     <w:rPrDefault>
       <w:rPr>
@@ -4240,7 +4496,7 @@
   <w:style w:type="paragraph" w:default="1" w:styleId="Normal">
     <w:name w:val="Normal"/>
     <w:qFormat/>
-    <w:rsid w:val="00B616C5"/>
+    <w:rsid w:val="00D63B97"/>
   </w:style>
   <w:style w:type="paragraph" w:styleId="Ttulo1">
     <w:name w:val="heading 1"/>

</xml_diff>